<commit_message>
Adición de las evidencias de documentación faltantes y modificación de otras
</commit_message>
<xml_diff>
--- a/Fase 2/Evidencias Proyecto/Evidencias de Documentación/1. Documento_de_Vision.docx
+++ b/Fase 2/Evidencias Proyecto/Evidencias de Documentación/1. Documento_de_Vision.docx
@@ -1376,17 +1376,16 @@
     </w:p>
     <w:p>
       <w:pPr>
-        <w:keepNext w:val="0"/>
-        <w:keepLines w:val="0"/>
+        <w:numPr>
+          <w:ilvl w:val="0"/>
+          <w:numId w:val="4"/>
+        </w:numPr>
         <w:shd w:fill="ffffff" w:val="clear"/>
         <w:spacing w:after="0" w:before="0" w:line="240" w:lineRule="auto"/>
-        <w:ind w:left="720" w:firstLine="0"/>
+        <w:ind w:left="1440" w:hanging="360"/>
         <w:jc w:val="both"/>
         <w:rPr>
-          <w:rFonts w:ascii="Calibri" w:cs="Calibri" w:eastAsia="Calibri" w:hAnsi="Calibri"/>
-          <w:b w:val="1"/>
-          <w:sz w:val="24"/>
-          <w:szCs w:val="24"/>
+          <w:color w:val="000000"/>
         </w:rPr>
       </w:pPr>
       <w:r>
@@ -1397,41 +1396,12 @@
           <w:szCs w:val="24"/>
           <w:rtl w:val="0"/>
         </w:rPr>
-        <w:t xml:space="preserve">Incluye</w:t>
-      </w:r>
-    </w:p>
-    <w:p>
-      <w:pPr>
-        <w:numPr>
-          <w:ilvl w:val="0"/>
-          <w:numId w:val="4"/>
-        </w:numPr>
-        <w:shd w:fill="ffffff" w:val="clear"/>
-        <w:spacing w:after="0" w:before="0" w:line="240" w:lineRule="auto"/>
-        <w:ind w:left="1440" w:hanging="360"/>
-        <w:jc w:val="both"/>
-        <w:rPr/>
-      </w:pPr>
-      <w:r>
-        <w:rPr>
-          <w:rFonts w:ascii="Calibri" w:cs="Calibri" w:eastAsia="Calibri" w:hAnsi="Calibri"/>
-          <w:b w:val="1"/>
-          <w:color w:val="404040"/>
-          <w:sz w:val="24"/>
-          <w:szCs w:val="24"/>
-          <w:rtl w:val="0"/>
-        </w:rPr>
-        <w:t xml:space="preserve">Módulos principales</w:t>
+        <w:t xml:space="preserve">Módulos Principales Incluidos</w:t>
       </w:r>
       <w:r>
         <w:rPr>
-          <w:rFonts w:ascii="Calibri" w:cs="Calibri" w:eastAsia="Calibri" w:hAnsi="Calibri"/>
-          <w:color w:val="404040"/>
-          <w:sz w:val="24"/>
-          <w:szCs w:val="24"/>
           <w:rtl w:val="0"/>
         </w:rPr>
-        <w:t xml:space="preserve">:</w:t>
       </w:r>
     </w:p>
     <w:p>
@@ -1445,17 +1415,67 @@
         <w:jc w:val="both"/>
         <w:rPr>
           <w:rFonts w:ascii="Calibri" w:cs="Calibri" w:eastAsia="Calibri" w:hAnsi="Calibri"/>
+          <w:color w:val="000000"/>
         </w:rPr>
       </w:pPr>
       <w:r>
         <w:rPr>
           <w:rFonts w:ascii="Calibri" w:cs="Calibri" w:eastAsia="Calibri" w:hAnsi="Calibri"/>
-          <w:color w:val="404040"/>
           <w:sz w:val="24"/>
           <w:szCs w:val="24"/>
           <w:rtl w:val="0"/>
         </w:rPr>
-        <w:t xml:space="preserve">Gestión de usuarios (RF01-RF05): Registro, perfiles, roles (usuario/organizador/administrador).</w:t>
+        <w:t xml:space="preserve">Gestión de usuarios (RF01-RF02, RF05)</w:t>
+      </w:r>
+    </w:p>
+    <w:p>
+      <w:pPr>
+        <w:numPr>
+          <w:ilvl w:val="2"/>
+          <w:numId w:val="4"/>
+        </w:numPr>
+        <w:spacing w:after="0" w:line="240" w:lineRule="auto"/>
+        <w:ind w:left="2880" w:hanging="360"/>
+        <w:jc w:val="both"/>
+        <w:rPr>
+          <w:rFonts w:ascii="Calibri" w:cs="Calibri" w:eastAsia="Calibri" w:hAnsi="Calibri"/>
+          <w:sz w:val="24"/>
+          <w:szCs w:val="24"/>
+        </w:rPr>
+      </w:pPr>
+      <w:r>
+        <w:rPr>
+          <w:rFonts w:ascii="Calibri" w:cs="Calibri" w:eastAsia="Calibri" w:hAnsi="Calibri"/>
+          <w:sz w:val="24"/>
+          <w:szCs w:val="24"/>
+          <w:rtl w:val="0"/>
+        </w:rPr>
+        <w:t xml:space="preserve">Registro y autenticación de usuarios y organizadores.</w:t>
+      </w:r>
+    </w:p>
+    <w:p>
+      <w:pPr>
+        <w:numPr>
+          <w:ilvl w:val="2"/>
+          <w:numId w:val="4"/>
+        </w:numPr>
+        <w:spacing w:after="0" w:line="240" w:lineRule="auto"/>
+        <w:ind w:left="2880" w:hanging="360"/>
+        <w:jc w:val="both"/>
+        <w:rPr>
+          <w:rFonts w:ascii="Calibri" w:cs="Calibri" w:eastAsia="Calibri" w:hAnsi="Calibri"/>
+          <w:sz w:val="24"/>
+          <w:szCs w:val="24"/>
+        </w:rPr>
+      </w:pPr>
+      <w:r>
+        <w:rPr>
+          <w:rFonts w:ascii="Calibri" w:cs="Calibri" w:eastAsia="Calibri" w:hAnsi="Calibri"/>
+          <w:sz w:val="24"/>
+          <w:szCs w:val="24"/>
+          <w:rtl w:val="0"/>
+        </w:rPr>
+        <w:t xml:space="preserve">Gestión de perfiles de usuario (actualización de datos).</w:t>
       </w:r>
     </w:p>
     <w:p>
@@ -1464,22 +1484,74 @@
           <w:ilvl w:val="1"/>
           <w:numId w:val="4"/>
         </w:numPr>
-        <w:spacing w:after="0" w:before="0" w:line="240" w:lineRule="auto"/>
+        <w:spacing w:after="0" w:line="240" w:lineRule="auto"/>
         <w:ind w:left="2160" w:hanging="360"/>
         <w:jc w:val="both"/>
         <w:rPr>
           <w:rFonts w:ascii="Calibri" w:cs="Calibri" w:eastAsia="Calibri" w:hAnsi="Calibri"/>
+          <w:color w:val="000000"/>
+          <w:sz w:val="24"/>
+          <w:szCs w:val="24"/>
         </w:rPr>
       </w:pPr>
       <w:r>
         <w:rPr>
           <w:rFonts w:ascii="Calibri" w:cs="Calibri" w:eastAsia="Calibri" w:hAnsi="Calibri"/>
-          <w:color w:val="404040"/>
           <w:sz w:val="24"/>
           <w:szCs w:val="24"/>
           <w:rtl w:val="0"/>
         </w:rPr>
-        <w:t xml:space="preserve">Publicación de eventos (RF06-RF08): CRU de eventos con imágenes y categorías.</w:t>
+        <w:t xml:space="preserve">Publicación de eventos (RF06-RF07)</w:t>
+      </w:r>
+    </w:p>
+    <w:p>
+      <w:pPr>
+        <w:numPr>
+          <w:ilvl w:val="2"/>
+          <w:numId w:val="4"/>
+        </w:numPr>
+        <w:spacing w:after="0" w:line="240" w:lineRule="auto"/>
+        <w:ind w:left="2880" w:hanging="360"/>
+        <w:jc w:val="both"/>
+        <w:rPr>
+          <w:rFonts w:ascii="Calibri" w:cs="Calibri" w:eastAsia="Calibri" w:hAnsi="Calibri"/>
+          <w:sz w:val="24"/>
+          <w:szCs w:val="24"/>
+        </w:rPr>
+      </w:pPr>
+      <w:r>
+        <w:rPr>
+          <w:rFonts w:ascii="Calibri" w:cs="Calibri" w:eastAsia="Calibri" w:hAnsi="Calibri"/>
+          <w:sz w:val="24"/>
+          <w:szCs w:val="24"/>
+          <w:rtl w:val="0"/>
+        </w:rPr>
+        <w:t xml:space="preserve">Creación, edición y visualización de eventos.</w:t>
+      </w:r>
+    </w:p>
+    <w:p>
+      <w:pPr>
+        <w:numPr>
+          <w:ilvl w:val="2"/>
+          <w:numId w:val="4"/>
+        </w:numPr>
+        <w:spacing w:after="0" w:line="240" w:lineRule="auto"/>
+        <w:ind w:left="2880" w:hanging="360"/>
+        <w:jc w:val="both"/>
+        <w:rPr>
+          <w:rFonts w:ascii="Calibri" w:cs="Calibri" w:eastAsia="Calibri" w:hAnsi="Calibri"/>
+          <w:sz w:val="24"/>
+          <w:szCs w:val="24"/>
+        </w:rPr>
+      </w:pPr>
+      <w:r>
+        <w:rPr>
+          <w:rFonts w:ascii="Calibri" w:cs="Calibri" w:eastAsia="Calibri" w:hAnsi="Calibri"/>
+          <w:sz w:val="24"/>
+          <w:szCs w:val="24"/>
+          <w:rtl w:val="0"/>
+        </w:rPr>
+        <w:t xml:space="preserve">Asociación de eventos con categorías predefinidas.</w:t>
       </w:r>
     </w:p>
     <w:p>
@@ -1488,22 +1560,49 @@
           <w:ilvl w:val="1"/>
           <w:numId w:val="4"/>
         </w:numPr>
-        <w:spacing w:after="0" w:before="0" w:line="240" w:lineRule="auto"/>
+        <w:spacing w:after="0" w:line="240" w:lineRule="auto"/>
         <w:ind w:left="2160" w:hanging="360"/>
         <w:jc w:val="both"/>
         <w:rPr>
           <w:rFonts w:ascii="Calibri" w:cs="Calibri" w:eastAsia="Calibri" w:hAnsi="Calibri"/>
+          <w:color w:val="000000"/>
+          <w:sz w:val="24"/>
+          <w:szCs w:val="24"/>
         </w:rPr>
       </w:pPr>
       <w:r>
         <w:rPr>
           <w:rFonts w:ascii="Calibri" w:cs="Calibri" w:eastAsia="Calibri" w:hAnsi="Calibri"/>
-          <w:color w:val="404040"/>
           <w:sz w:val="24"/>
           <w:szCs w:val="24"/>
           <w:rtl w:val="0"/>
         </w:rPr>
-        <w:t xml:space="preserve">Búsqueda “inteligente” (RF11-RF15): Filtros, mapa interactivo y recomendaciones.</w:t>
+        <w:t xml:space="preserve">Interacción básica (RF14)</w:t>
+      </w:r>
+    </w:p>
+    <w:p>
+      <w:pPr>
+        <w:numPr>
+          <w:ilvl w:val="2"/>
+          <w:numId w:val="4"/>
+        </w:numPr>
+        <w:spacing w:after="0" w:line="240" w:lineRule="auto"/>
+        <w:ind w:left="2880" w:hanging="360"/>
+        <w:jc w:val="both"/>
+        <w:rPr>
+          <w:rFonts w:ascii="Calibri" w:cs="Calibri" w:eastAsia="Calibri" w:hAnsi="Calibri"/>
+          <w:sz w:val="24"/>
+          <w:szCs w:val="24"/>
+        </w:rPr>
+      </w:pPr>
+      <w:r>
+        <w:rPr>
+          <w:rFonts w:ascii="Calibri" w:cs="Calibri" w:eastAsia="Calibri" w:hAnsi="Calibri"/>
+          <w:sz w:val="24"/>
+          <w:szCs w:val="24"/>
+          <w:rtl w:val="0"/>
+        </w:rPr>
+        <w:t xml:space="preserve">Calificación y comentarios en eventos publicados.</w:t>
       </w:r>
     </w:p>
     <w:p>
@@ -1512,46 +1611,74 @@
           <w:ilvl w:val="1"/>
           <w:numId w:val="4"/>
         </w:numPr>
-        <w:spacing w:after="0" w:before="0" w:line="240" w:lineRule="auto"/>
+        <w:spacing w:after="0" w:line="240" w:lineRule="auto"/>
         <w:ind w:left="2160" w:hanging="360"/>
         <w:jc w:val="both"/>
         <w:rPr>
           <w:rFonts w:ascii="Calibri" w:cs="Calibri" w:eastAsia="Calibri" w:hAnsi="Calibri"/>
+          <w:color w:val="000000"/>
+          <w:sz w:val="24"/>
+          <w:szCs w:val="24"/>
         </w:rPr>
       </w:pPr>
       <w:r>
         <w:rPr>
           <w:rFonts w:ascii="Calibri" w:cs="Calibri" w:eastAsia="Calibri" w:hAnsi="Calibri"/>
-          <w:color w:val="404040"/>
           <w:sz w:val="24"/>
           <w:szCs w:val="24"/>
           <w:rtl w:val="0"/>
         </w:rPr>
-        <w:t xml:space="preserve">Interacción social (RF16-RF17): Calificaciones y compartir en redes.</w:t>
+        <w:t xml:space="preserve">Administración básica del sistema (RF16, RF18)</w:t>
       </w:r>
     </w:p>
     <w:p>
       <w:pPr>
         <w:numPr>
-          <w:ilvl w:val="1"/>
+          <w:ilvl w:val="2"/>
           <w:numId w:val="4"/>
         </w:numPr>
-        <w:spacing w:after="0" w:before="0" w:line="240" w:lineRule="auto"/>
-        <w:ind w:left="2160" w:hanging="360"/>
+        <w:spacing w:after="0" w:line="240" w:lineRule="auto"/>
+        <w:ind w:left="2880" w:hanging="360"/>
         <w:jc w:val="both"/>
         <w:rPr>
           <w:rFonts w:ascii="Calibri" w:cs="Calibri" w:eastAsia="Calibri" w:hAnsi="Calibri"/>
+          <w:sz w:val="24"/>
+          <w:szCs w:val="24"/>
         </w:rPr>
       </w:pPr>
       <w:r>
         <w:rPr>
           <w:rFonts w:ascii="Calibri" w:cs="Calibri" w:eastAsia="Calibri" w:hAnsi="Calibri"/>
-          <w:color w:val="404040"/>
           <w:sz w:val="24"/>
           <w:szCs w:val="24"/>
           <w:rtl w:val="0"/>
         </w:rPr>
-        <w:t xml:space="preserve">Notificaciones (RF18-RF19): Alertas personalizadas.</w:t>
+        <w:t xml:space="preserve">Moderación de contenido por parte de administradores.</w:t>
+      </w:r>
+    </w:p>
+    <w:p>
+      <w:pPr>
+        <w:numPr>
+          <w:ilvl w:val="2"/>
+          <w:numId w:val="4"/>
+        </w:numPr>
+        <w:spacing w:after="0" w:line="240" w:lineRule="auto"/>
+        <w:ind w:left="2880" w:hanging="360"/>
+        <w:jc w:val="both"/>
+        <w:rPr>
+          <w:rFonts w:ascii="Calibri" w:cs="Calibri" w:eastAsia="Calibri" w:hAnsi="Calibri"/>
+          <w:sz w:val="24"/>
+          <w:szCs w:val="24"/>
+        </w:rPr>
+      </w:pPr>
+      <w:r>
+        <w:rPr>
+          <w:rFonts w:ascii="Calibri" w:cs="Calibri" w:eastAsia="Calibri" w:hAnsi="Calibri"/>
+          <w:sz w:val="24"/>
+          <w:szCs w:val="24"/>
+          <w:rtl w:val="0"/>
+        </w:rPr>
+        <w:t xml:space="preserve">Envío de alertas a usuarios sobre cambios en el estado del evento (cancelado, modificado, etc.).</w:t>
       </w:r>
     </w:p>
     <w:p>
@@ -1564,13 +1691,14 @@
         <w:spacing w:after="0" w:before="0" w:line="240" w:lineRule="auto"/>
         <w:ind w:left="1440" w:hanging="360"/>
         <w:jc w:val="both"/>
-        <w:rPr/>
+        <w:rPr>
+          <w:color w:val="000000"/>
+        </w:rPr>
       </w:pPr>
       <w:r>
         <w:rPr>
           <w:rFonts w:ascii="Calibri" w:cs="Calibri" w:eastAsia="Calibri" w:hAnsi="Calibri"/>
           <w:b w:val="1"/>
-          <w:color w:val="404040"/>
           <w:sz w:val="24"/>
           <w:szCs w:val="24"/>
           <w:rtl w:val="0"/>
@@ -1580,7 +1708,6 @@
       <w:r>
         <w:rPr>
           <w:rFonts w:ascii="Calibri" w:cs="Calibri" w:eastAsia="Calibri" w:hAnsi="Calibri"/>
-          <w:color w:val="404040"/>
           <w:sz w:val="24"/>
           <w:szCs w:val="24"/>
           <w:rtl w:val="0"/>
@@ -1590,7 +1717,6 @@
       <w:r>
         <w:rPr>
           <w:rFonts w:ascii="Calibri" w:cs="Calibri" w:eastAsia="Calibri" w:hAnsi="Calibri"/>
-          <w:color w:val="404040"/>
           <w:sz w:val="24"/>
           <w:szCs w:val="24"/>
           <w:rtl w:val="0"/>
@@ -1600,7 +1726,6 @@
       <w:r>
         <w:rPr>
           <w:rFonts w:ascii="Calibri" w:cs="Calibri" w:eastAsia="Calibri" w:hAnsi="Calibri"/>
-          <w:color w:val="404040"/>
           <w:sz w:val="24"/>
           <w:szCs w:val="24"/>
           <w:rtl w:val="0"/>
@@ -1612,13 +1737,18 @@
       <w:pPr>
         <w:keepNext w:val="0"/>
         <w:keepLines w:val="0"/>
+        <w:numPr>
+          <w:ilvl w:val="0"/>
+          <w:numId w:val="4"/>
+        </w:numPr>
         <w:shd w:fill="ffffff" w:val="clear"/>
         <w:spacing w:after="0" w:before="0" w:line="240" w:lineRule="auto"/>
-        <w:ind w:left="720" w:firstLine="0"/>
+        <w:ind w:left="1440" w:hanging="360"/>
         <w:jc w:val="both"/>
         <w:rPr>
           <w:rFonts w:ascii="Calibri" w:cs="Calibri" w:eastAsia="Calibri" w:hAnsi="Calibri"/>
           <w:b w:val="1"/>
+          <w:color w:val="000000"/>
           <w:sz w:val="24"/>
           <w:szCs w:val="24"/>
         </w:rPr>
@@ -1637,16 +1767,16 @@
     <w:p>
       <w:pPr>
         <w:numPr>
-          <w:ilvl w:val="0"/>
-          <w:numId w:val="9"/>
+          <w:ilvl w:val="1"/>
+          <w:numId w:val="4"/>
         </w:numPr>
         <w:shd w:fill="ffffff" w:val="clear"/>
         <w:spacing w:after="0" w:before="0" w:line="240" w:lineRule="auto"/>
-        <w:ind w:left="1440" w:hanging="360"/>
+        <w:ind w:left="2160" w:hanging="360"/>
         <w:jc w:val="both"/>
         <w:rPr>
           <w:rFonts w:ascii="Calibri" w:cs="Calibri" w:eastAsia="Calibri" w:hAnsi="Calibri"/>
-          <w:color w:val="404040"/>
+          <w:color w:val="000000"/>
           <w:sz w:val="24"/>
           <w:szCs w:val="24"/>
         </w:rPr>
@@ -1654,7 +1784,6 @@
       <w:r>
         <w:rPr>
           <w:rFonts w:ascii="Calibri" w:cs="Calibri" w:eastAsia="Calibri" w:hAnsi="Calibri"/>
-          <w:color w:val="404040"/>
           <w:sz w:val="24"/>
           <w:szCs w:val="24"/>
           <w:rtl w:val="0"/>
@@ -1665,16 +1794,16 @@
     <w:p>
       <w:pPr>
         <w:numPr>
-          <w:ilvl w:val="0"/>
-          <w:numId w:val="9"/>
+          <w:ilvl w:val="1"/>
+          <w:numId w:val="4"/>
         </w:numPr>
         <w:shd w:fill="ffffff" w:val="clear"/>
         <w:spacing w:after="0" w:before="0" w:line="240" w:lineRule="auto"/>
-        <w:ind w:left="1440" w:hanging="360"/>
+        <w:ind w:left="2160" w:hanging="360"/>
         <w:jc w:val="both"/>
         <w:rPr>
           <w:rFonts w:ascii="Calibri" w:cs="Calibri" w:eastAsia="Calibri" w:hAnsi="Calibri"/>
-          <w:color w:val="404040"/>
+          <w:color w:val="000000"/>
           <w:sz w:val="24"/>
           <w:szCs w:val="24"/>
         </w:rPr>
@@ -1682,7 +1811,6 @@
       <w:r>
         <w:rPr>
           <w:rFonts w:ascii="Calibri" w:cs="Calibri" w:eastAsia="Calibri" w:hAnsi="Calibri"/>
-          <w:color w:val="404040"/>
           <w:sz w:val="24"/>
           <w:szCs w:val="24"/>
           <w:rtl w:val="0"/>
@@ -3803,116 +3931,6 @@
       </w:rPr>
     </w:lvl>
   </w:abstractNum>
-  <w:abstractNum w:abstractNumId="9">
-    <w:lvl w:ilvl="0">
-      <w:start w:val="1"/>
-      <w:numFmt w:val="bullet"/>
-      <w:lvlText w:val="●"/>
-      <w:lvlJc w:val="left"/>
-      <w:pPr>
-        <w:ind w:left="1440" w:hanging="360"/>
-      </w:pPr>
-      <w:rPr>
-        <w:u w:val="none"/>
-      </w:rPr>
-    </w:lvl>
-    <w:lvl w:ilvl="1">
-      <w:start w:val="1"/>
-      <w:numFmt w:val="bullet"/>
-      <w:lvlText w:val="○"/>
-      <w:lvlJc w:val="left"/>
-      <w:pPr>
-        <w:ind w:left="2160" w:hanging="360"/>
-      </w:pPr>
-      <w:rPr>
-        <w:u w:val="none"/>
-      </w:rPr>
-    </w:lvl>
-    <w:lvl w:ilvl="2">
-      <w:start w:val="1"/>
-      <w:numFmt w:val="bullet"/>
-      <w:lvlText w:val="■"/>
-      <w:lvlJc w:val="left"/>
-      <w:pPr>
-        <w:ind w:left="2880" w:hanging="360"/>
-      </w:pPr>
-      <w:rPr>
-        <w:u w:val="none"/>
-      </w:rPr>
-    </w:lvl>
-    <w:lvl w:ilvl="3">
-      <w:start w:val="1"/>
-      <w:numFmt w:val="bullet"/>
-      <w:lvlText w:val="●"/>
-      <w:lvlJc w:val="left"/>
-      <w:pPr>
-        <w:ind w:left="3600" w:hanging="360"/>
-      </w:pPr>
-      <w:rPr>
-        <w:u w:val="none"/>
-      </w:rPr>
-    </w:lvl>
-    <w:lvl w:ilvl="4">
-      <w:start w:val="1"/>
-      <w:numFmt w:val="bullet"/>
-      <w:lvlText w:val="○"/>
-      <w:lvlJc w:val="left"/>
-      <w:pPr>
-        <w:ind w:left="4320" w:hanging="360"/>
-      </w:pPr>
-      <w:rPr>
-        <w:u w:val="none"/>
-      </w:rPr>
-    </w:lvl>
-    <w:lvl w:ilvl="5">
-      <w:start w:val="1"/>
-      <w:numFmt w:val="bullet"/>
-      <w:lvlText w:val="■"/>
-      <w:lvlJc w:val="left"/>
-      <w:pPr>
-        <w:ind w:left="5040" w:hanging="360"/>
-      </w:pPr>
-      <w:rPr>
-        <w:u w:val="none"/>
-      </w:rPr>
-    </w:lvl>
-    <w:lvl w:ilvl="6">
-      <w:start w:val="1"/>
-      <w:numFmt w:val="bullet"/>
-      <w:lvlText w:val="●"/>
-      <w:lvlJc w:val="left"/>
-      <w:pPr>
-        <w:ind w:left="5760" w:hanging="360"/>
-      </w:pPr>
-      <w:rPr>
-        <w:u w:val="none"/>
-      </w:rPr>
-    </w:lvl>
-    <w:lvl w:ilvl="7">
-      <w:start w:val="1"/>
-      <w:numFmt w:val="bullet"/>
-      <w:lvlText w:val="○"/>
-      <w:lvlJc w:val="left"/>
-      <w:pPr>
-        <w:ind w:left="6480" w:hanging="360"/>
-      </w:pPr>
-      <w:rPr>
-        <w:u w:val="none"/>
-      </w:rPr>
-    </w:lvl>
-    <w:lvl w:ilvl="8">
-      <w:start w:val="1"/>
-      <w:numFmt w:val="bullet"/>
-      <w:lvlText w:val="■"/>
-      <w:lvlJc w:val="left"/>
-      <w:pPr>
-        <w:ind w:left="7200" w:hanging="360"/>
-      </w:pPr>
-      <w:rPr>
-        <w:u w:val="none"/>
-      </w:rPr>
-    </w:lvl>
-  </w:abstractNum>
   <w:num w:numId="1">
     <w:abstractNumId w:val="1"/>
   </w:num>
@@ -3936,9 +3954,6 @@
   </w:num>
   <w:num w:numId="8">
     <w:abstractNumId w:val="8"/>
-  </w:num>
-  <w:num w:numId="9">
-    <w:abstractNumId w:val="9"/>
   </w:num>
 </w:numbering>
 </file>

</xml_diff>

<commit_message>
Actualizadas las evidencias de documentación del proyecto
</commit_message>
<xml_diff>
--- a/Fase 2/Evidencias Proyecto/Evidencias de Documentación/1. Documento_de_Vision.docx
+++ b/Fase 2/Evidencias Proyecto/Evidencias de Documentación/1. Documento_de_Vision.docx
@@ -225,6 +225,7 @@
     </w:p>
     <w:sdt>
       <w:sdtPr>
+        <w:id w:val="-25715710"/>
         <w:docPartObj>
           <w:docPartGallery w:val="Table of Contents"/>
           <w:docPartUnique w:val="1"/>
@@ -682,7 +683,7 @@
           <w:szCs w:val="24"/>
           <w:rtl w:val="0"/>
         </w:rPr>
-        <w:t xml:space="preserve">A los usuarios: Descubrir actividades cercanas mediante filtros avanzados (geolocalización, categorías, fechas) e interactuar con ellas (comentarios, calificaciones).</w:t>
+        <w:t xml:space="preserve">A los usuarios: Descubrir actividades cercanas mediante filtros avanzados (categorías, fechas) e interactuar con ellas (comentarios, calificaciones).</w:t>
       </w:r>
     </w:p>
     <w:p>
@@ -1653,31 +1654,6 @@
           <w:szCs w:val="24"/>
           <w:rtl w:val="0"/>
         </w:rPr>
-        <w:t xml:space="preserve">Moderación de contenido por parte de administradores.</w:t>
-      </w:r>
-    </w:p>
-    <w:p>
-      <w:pPr>
-        <w:numPr>
-          <w:ilvl w:val="2"/>
-          <w:numId w:val="4"/>
-        </w:numPr>
-        <w:spacing w:after="0" w:line="240" w:lineRule="auto"/>
-        <w:ind w:left="2880" w:hanging="360"/>
-        <w:jc w:val="both"/>
-        <w:rPr>
-          <w:rFonts w:ascii="Calibri" w:cs="Calibri" w:eastAsia="Calibri" w:hAnsi="Calibri"/>
-          <w:sz w:val="24"/>
-          <w:szCs w:val="24"/>
-        </w:rPr>
-      </w:pPr>
-      <w:r>
-        <w:rPr>
-          <w:rFonts w:ascii="Calibri" w:cs="Calibri" w:eastAsia="Calibri" w:hAnsi="Calibri"/>
-          <w:sz w:val="24"/>
-          <w:szCs w:val="24"/>
-          <w:rtl w:val="0"/>
-        </w:rPr>
         <w:t xml:space="preserve">Envío de alertas a usuarios sobre cambios en el estado del evento (cancelado, modificado, etc.).</w:t>
       </w:r>
     </w:p>
@@ -1850,6 +1826,7 @@
     <w:sdt>
       <w:sdtPr>
         <w:lock w:val="contentLocked"/>
+        <w:id w:val="-1439923158"/>
         <w:tag w:val="goog_rdk_0"/>
       </w:sdtPr>
       <w:sdtContent>
@@ -3979,7 +3956,7 @@
     <w:name w:val="normal"/>
   </w:style>
   <w:style w:type="table" w:styleId="TableNormal" w:default="1">
-    <w:name w:val="Table Normal"/>
+    <w:name w:val="TableNormal"/>
   </w:style>
   <w:style w:type="paragraph" w:styleId="Heading1">
     <w:name w:val="heading 1"/>

</xml_diff>